<commit_message>
Final Dev Plan Changes
Make final changes to dev plan
</commit_message>
<xml_diff>
--- a/Computech Corporation - Development Plan.docx
+++ b/Computech Corporation - Development Plan.docx
@@ -264,8 +264,6 @@
         <w:pStyle w:val="ListParagraph"/>
         <w:ind w:left="0"/>
       </w:pPr>
-      <w:bookmarkStart w:id="0" w:name="_GoBack"/>
-      <w:bookmarkEnd w:id="0"/>
       <w:r>
         <w:t>Additionally, the application will feature an admin mode that will interface with the Pinpoint system to delete or ban users, lock accounts, and search for users based on name, email, or location.</w:t>
       </w:r>
@@ -900,6 +898,20 @@
       <w:r>
         <w:t>eve results based on user input</w:t>
       </w:r>
+    </w:p>
+    <w:p>
+      <w:pPr>
+        <w:pStyle w:val="ListParagraph"/>
+        <w:numPr>
+          <w:ilvl w:val="0"/>
+          <w:numId w:val="5"/>
+        </w:numPr>
+      </w:pPr>
+      <w:r>
+        <w:t>Implement admin mode and resume upload</w:t>
+      </w:r>
+      <w:bookmarkStart w:id="0" w:name="_GoBack"/>
+      <w:bookmarkEnd w:id="0"/>
     </w:p>
     <w:p>
       <w:pPr>

</xml_diff>